<commit_message>
Added User setting PageHeaders
</commit_message>
<xml_diff>
--- a/Notice to dancers.docx
+++ b/Notice to dancers.docx
@@ -67,10 +67,32 @@
         <w:rPr>
           <w:lang w:val="en-US"/>
         </w:rPr>
-        <w:t xml:space="preserve"> program to graphic images</w:t>
-      </w:r>
-      <w:bookmarkStart w:id="0" w:name="_GoBack"/>
-      <w:bookmarkEnd w:id="0"/>
+        <w:t xml:space="preserve"> program </w:t>
+      </w:r>
+      <w:r>
+        <w:rPr>
+          <w:lang w:val="en-US"/>
+        </w:rPr>
+        <w:t xml:space="preserve">output </w:t>
+      </w:r>
+      <w:r>
+        <w:rPr>
+          <w:lang w:val="en-US"/>
+        </w:rPr>
+        <w:t>to</w:t>
+      </w:r>
+      <w:r>
+        <w:rPr>
+          <w:lang w:val="en-US"/>
+        </w:rPr>
+        <w:t xml:space="preserve"> easy-to-read</w:t>
+      </w:r>
+      <w:r>
+        <w:rPr>
+          <w:lang w:val="en-US"/>
+        </w:rPr>
+        <w:t xml:space="preserve"> graphic images</w:t>
+      </w:r>
     </w:p>
     <w:p>
       <w:pPr>
@@ -90,19 +112,216 @@
         <w:rPr>
           <w:lang w:val="en-US"/>
         </w:rPr>
-        <w:t xml:space="preserve"> is a free to use, open source Windows </w:t>
-      </w:r>
-      <w:r>
-        <w:rPr>
-          <w:lang w:val="en-US"/>
-        </w:rPr>
-        <w:t>program</w:t>
-      </w:r>
-      <w:r>
-        <w:rPr>
-          <w:lang w:val="en-US"/>
-        </w:rPr>
-        <w:t>. I believe it is most useful for single dancers.</w:t>
+        <w:t xml:space="preserve"> is a free to use, open source Windows program. You can read more about it here, or download the latest release here: </w:t>
+      </w:r>
+      <w:r>
+        <w:rPr>
+          <w:lang w:val="en-US"/>
+        </w:rPr>
+        <w:t>https://github.com/trygveb/SdGraphics/releases/latest</w:t>
+      </w:r>
+    </w:p>
+    <w:p>
+      <w:pPr>
+        <w:rPr>
+          <w:lang w:val="en-US"/>
+        </w:rPr>
+      </w:pPr>
+      <w:r>
+        <w:rPr>
+          <w:lang w:val="en-US"/>
+        </w:rPr>
+        <w:t>The prog</w:t>
+      </w:r>
+      <w:bookmarkStart w:id="0" w:name="_GoBack"/>
+      <w:bookmarkEnd w:id="0"/>
+      <w:r>
+        <w:rPr>
+          <w:lang w:val="en-US"/>
+        </w:rPr>
+        <w:t>ram</w:t>
+      </w:r>
+      <w:r>
+        <w:rPr>
+          <w:lang w:val="en-US"/>
+        </w:rPr>
+        <w:t xml:space="preserve"> is probably most useful for single dancers attending 2-couples Virtual dances. With the </w:t>
+      </w:r>
+      <w:r>
+        <w:rPr>
+          <w:lang w:val="en-US"/>
+        </w:rPr>
+        <w:t xml:space="preserve">output from the </w:t>
+      </w:r>
+      <w:r>
+        <w:rPr>
+          <w:lang w:val="en-US"/>
+        </w:rPr>
+        <w:t>program you can go through a tip at your own pace, pause whenever you like, possibly check the call definition, and try to figure out how to reach the ending formation of each call.</w:t>
+      </w:r>
+    </w:p>
+    <w:p>
+      <w:pPr>
+        <w:rPr>
+          <w:lang w:val="en-US"/>
+        </w:rPr>
+      </w:pPr>
+    </w:p>
+    <w:p>
+      <w:pPr>
+        <w:rPr>
+          <w:lang w:val="en-US"/>
+        </w:rPr>
+      </w:pPr>
+    </w:p>
+    <w:p>
+      <w:pPr>
+        <w:rPr>
+          <w:lang w:val="en-US"/>
+        </w:rPr>
+      </w:pPr>
+      <w:proofErr w:type="spellStart"/>
+      <w:r>
+        <w:rPr>
+          <w:lang w:val="en-US"/>
+        </w:rPr>
+        <w:t>SdGraphics</w:t>
+      </w:r>
+      <w:proofErr w:type="spellEnd"/>
+      <w:r>
+        <w:rPr>
+          <w:lang w:val="en-US"/>
+        </w:rPr>
+        <w:t xml:space="preserve"> </w:t>
+      </w:r>
+      <w:r>
+        <w:rPr>
+          <w:lang w:val="en-US"/>
+        </w:rPr>
+        <w:t>can</w:t>
+      </w:r>
+      <w:r>
+        <w:rPr>
+          <w:lang w:val="en-US"/>
+        </w:rPr>
+        <w:t xml:space="preserve"> transform formations from the </w:t>
+      </w:r>
+      <w:proofErr w:type="spellStart"/>
+      <w:proofErr w:type="gramStart"/>
+      <w:r>
+        <w:rPr>
+          <w:lang w:val="en-US"/>
+        </w:rPr>
+        <w:t>Sd</w:t>
+      </w:r>
+      <w:proofErr w:type="spellEnd"/>
+      <w:proofErr w:type="gramEnd"/>
+      <w:r>
+        <w:rPr>
+          <w:lang w:val="en-US"/>
+        </w:rPr>
+        <w:t xml:space="preserve"> program </w:t>
+      </w:r>
+      <w:r>
+        <w:rPr>
+          <w:lang w:val="en-US"/>
+        </w:rPr>
+        <w:t xml:space="preserve">output </w:t>
+      </w:r>
+      <w:r>
+        <w:rPr>
+          <w:lang w:val="en-US"/>
+        </w:rPr>
+        <w:t>to easy-to-read graphic images</w:t>
+      </w:r>
+    </w:p>
+    <w:p>
+      <w:pPr>
+        <w:rPr>
+          <w:lang w:val="en-US"/>
+        </w:rPr>
+      </w:pPr>
+      <w:proofErr w:type="spellStart"/>
+      <w:r>
+        <w:rPr>
+          <w:lang w:val="en-US"/>
+        </w:rPr>
+        <w:t>SdGraphics</w:t>
+      </w:r>
+      <w:proofErr w:type="spellEnd"/>
+      <w:r>
+        <w:rPr>
+          <w:lang w:val="en-US"/>
+        </w:rPr>
+        <w:t xml:space="preserve"> </w:t>
+      </w:r>
+      <w:r>
+        <w:rPr>
+          <w:lang w:val="en-US"/>
+        </w:rPr>
+        <w:t xml:space="preserve">is </w:t>
+      </w:r>
+      <w:r>
+        <w:rPr>
+          <w:lang w:val="en-US"/>
+        </w:rPr>
+        <w:t xml:space="preserve">probably </w:t>
+      </w:r>
+      <w:r>
+        <w:rPr>
+          <w:lang w:val="en-US"/>
+        </w:rPr>
+        <w:t>most useful for single dancers</w:t>
+      </w:r>
+      <w:r>
+        <w:rPr>
+          <w:lang w:val="en-US"/>
+        </w:rPr>
+        <w:t xml:space="preserve"> attending </w:t>
+      </w:r>
+      <w:r>
+        <w:rPr>
+          <w:lang w:val="en-US"/>
+        </w:rPr>
+        <w:t xml:space="preserve">2-couples </w:t>
+      </w:r>
+      <w:r>
+        <w:rPr>
+          <w:lang w:val="en-US"/>
+        </w:rPr>
+        <w:t xml:space="preserve">Virtual </w:t>
+      </w:r>
+      <w:proofErr w:type="spellStart"/>
+      <w:r>
+        <w:rPr>
+          <w:lang w:val="en-US"/>
+        </w:rPr>
+        <w:t>Squaredda</w:t>
+      </w:r>
+      <w:r>
+        <w:rPr>
+          <w:lang w:val="en-US"/>
+        </w:rPr>
+        <w:t>n</w:t>
+      </w:r>
+      <w:r>
+        <w:rPr>
+          <w:lang w:val="en-US"/>
+        </w:rPr>
+        <w:t>ces</w:t>
+      </w:r>
+      <w:proofErr w:type="spellEnd"/>
+      <w:r>
+        <w:rPr>
+          <w:lang w:val="en-US"/>
+        </w:rPr>
+        <w:t xml:space="preserve"> (VSD)</w:t>
+      </w:r>
+      <w:r>
+        <w:rPr>
+          <w:lang w:val="en-US"/>
+        </w:rPr>
+        <w:t>.</w:t>
       </w:r>
       <w:r>
         <w:rPr>
@@ -114,13 +333,13 @@
         <w:rPr>
           <w:lang w:val="en-US"/>
         </w:rPr>
-        <w:t>program</w:t>
-      </w:r>
-      <w:r>
-        <w:rPr>
-          <w:lang w:val="en-US"/>
-        </w:rPr>
-        <w:t xml:space="preserve"> you can go through a tip at your own pace, pause whenever you like, possibly check the call definition, and try to figure out how to reach the ending formation of each call.</w:t>
+        <w:t xml:space="preserve">output from the </w:t>
+      </w:r>
+      <w:r>
+        <w:rPr>
+          <w:lang w:val="en-US"/>
+        </w:rPr>
+        <w:t>program you can go through a tip at your own pace, pause whenever you like, possibly check the call definition, and try to figure out how to reach the ending formation of each call.</w:t>
       </w:r>
     </w:p>
     <w:p>
@@ -201,6 +420,72 @@
         </w:rPr>
         <w:t xml:space="preserve"> </w:t>
       </w:r>
+      <w:r>
+        <w:rPr>
+          <w:lang w:val="en-US"/>
+        </w:rPr>
+        <w:t xml:space="preserve">You have to create the </w:t>
+      </w:r>
+      <w:proofErr w:type="spellStart"/>
+      <w:proofErr w:type="gramStart"/>
+      <w:r>
+        <w:rPr>
+          <w:lang w:val="en-US"/>
+        </w:rPr>
+        <w:t>Sd</w:t>
+      </w:r>
+      <w:proofErr w:type="spellEnd"/>
+      <w:proofErr w:type="gramEnd"/>
+      <w:r>
+        <w:rPr>
+          <w:lang w:val="en-US"/>
+        </w:rPr>
+        <w:t xml:space="preserve"> file while listening to a recorded dance. </w:t>
+      </w:r>
+      <w:r>
+        <w:rPr>
+          <w:lang w:val="en-US"/>
+        </w:rPr>
+        <w:t xml:space="preserve">Some VSD callers allow you to download </w:t>
+      </w:r>
+      <w:r>
+        <w:rPr>
+          <w:lang w:val="en-US"/>
+        </w:rPr>
+        <w:t xml:space="preserve">the sound recording from </w:t>
+      </w:r>
+      <w:r>
+        <w:rPr>
+          <w:lang w:val="en-US"/>
+        </w:rPr>
+        <w:t xml:space="preserve">dances you attend for free. You can also </w:t>
+      </w:r>
+      <w:r>
+        <w:rPr>
+          <w:lang w:val="en-US"/>
+        </w:rPr>
+        <w:t>buy</w:t>
+      </w:r>
+      <w:r>
+        <w:rPr>
+          <w:lang w:val="en-US"/>
+        </w:rPr>
+        <w:t xml:space="preserve"> recordings for a very small fee from Keith </w:t>
+      </w:r>
+      <w:proofErr w:type="spellStart"/>
+      <w:r>
+        <w:rPr>
+          <w:lang w:val="en-US"/>
+        </w:rPr>
+        <w:t>Rubows</w:t>
+      </w:r>
+      <w:proofErr w:type="spellEnd"/>
+      <w:r>
+        <w:rPr>
+          <w:lang w:val="en-US"/>
+        </w:rPr>
+        <w:t xml:space="preserve"> recordings page</w:t>
+      </w:r>
     </w:p>
     <w:p>
       <w:pPr>
@@ -208,31 +493,93 @@
           <w:lang w:val="en-US"/>
         </w:rPr>
       </w:pPr>
-      <w:r>
-        <w:rPr>
-          <w:lang w:val="en-US"/>
-        </w:rPr>
-        <w:t xml:space="preserve">Some VSD callers allow you to download dances you attend for free. You can also download recordings for a very small fee from </w:t>
-      </w:r>
-      <w:r>
-        <w:rPr>
-          <w:lang w:val="en-US"/>
-        </w:rPr>
-        <w:t xml:space="preserve">Keith </w:t>
-      </w:r>
       <w:proofErr w:type="spellStart"/>
       <w:r>
         <w:rPr>
           <w:lang w:val="en-US"/>
         </w:rPr>
-        <w:t>Rubows</w:t>
+        <w:t>SdGraphics</w:t>
       </w:r>
       <w:proofErr w:type="spellEnd"/>
       <w:r>
         <w:rPr>
           <w:lang w:val="en-US"/>
         </w:rPr>
-        <w:t xml:space="preserve"> recordings page</w:t>
+        <w:t xml:space="preserve"> </w:t>
+      </w:r>
+      <w:r>
+        <w:rPr>
+          <w:lang w:val="en-US"/>
+        </w:rPr>
+        <w:t xml:space="preserve">creates </w:t>
+      </w:r>
+      <w:r>
+        <w:rPr>
+          <w:lang w:val="en-US"/>
+        </w:rPr>
+        <w:t>a PDF file with all calls and resulting formations.</w:t>
+      </w:r>
+      <w:r>
+        <w:rPr>
+          <w:lang w:val="en-US"/>
+        </w:rPr>
+        <w:t xml:space="preserve"> If you want to distribute this file, it is important you ask the caller’s permission, and add</w:t>
+      </w:r>
+      <w:r>
+        <w:rPr>
+          <w:lang w:val="en-US"/>
+        </w:rPr>
+        <w:t xml:space="preserve"> the name </w:t>
+      </w:r>
+      <w:r>
+        <w:rPr>
+          <w:lang w:val="en-US"/>
+        </w:rPr>
+        <w:t xml:space="preserve">of the caller to </w:t>
+      </w:r>
+      <w:r>
+        <w:rPr>
+          <w:lang w:val="en-US"/>
+        </w:rPr>
+        <w:t>the copyright notice printed on each page</w:t>
+      </w:r>
+      <w:r>
+        <w:rPr>
+          <w:lang w:val="en-US"/>
+        </w:rPr>
+        <w:t xml:space="preserve">. </w:t>
+      </w:r>
+      <w:r>
+        <w:rPr>
+          <w:lang w:val="en-US"/>
+        </w:rPr>
+        <w:t xml:space="preserve">This file can be printed, or </w:t>
+      </w:r>
+      <w:r>
+        <w:rPr>
+          <w:lang w:val="en-US"/>
+        </w:rPr>
+        <w:t xml:space="preserve">you might want to </w:t>
+      </w:r>
+      <w:proofErr w:type="gramStart"/>
+      <w:r>
+        <w:rPr>
+          <w:lang w:val="en-US"/>
+        </w:rPr>
+        <w:t>downloaded</w:t>
+      </w:r>
+      <w:proofErr w:type="gramEnd"/>
+      <w:r>
+        <w:rPr>
+          <w:lang w:val="en-US"/>
+        </w:rPr>
+        <w:t xml:space="preserve"> to a smartphone</w:t>
+      </w:r>
+      <w:r>
+        <w:rPr>
+          <w:lang w:val="en-US"/>
+        </w:rPr>
+        <w:t>.</w:t>
       </w:r>
     </w:p>
     <w:p>
@@ -259,13 +606,127 @@
         <w:rPr>
           <w:lang w:val="en-US"/>
         </w:rPr>
-        <w:t xml:space="preserve">creates </w:t>
-      </w:r>
-      <w:r>
-        <w:rPr>
-          <w:lang w:val="en-US"/>
-        </w:rPr>
-        <w:t>a PDF file with all calls and resulting formations</w:t>
+        <w:t xml:space="preserve">will also create a “zipped” (compressed) </w:t>
+      </w:r>
+      <w:r>
+        <w:rPr>
+          <w:lang w:val="en-US"/>
+        </w:rPr>
+        <w:t xml:space="preserve">file with </w:t>
+      </w:r>
+      <w:r>
+        <w:rPr>
+          <w:lang w:val="en-US"/>
+        </w:rPr>
+        <w:t xml:space="preserve">pictures of all formations and corresponding calls. </w:t>
+      </w:r>
+      <w:r>
+        <w:rPr>
+          <w:lang w:val="en-US"/>
+        </w:rPr>
+        <w:t>The</w:t>
+      </w:r>
+      <w:r>
+        <w:rPr>
+          <w:lang w:val="en-US"/>
+        </w:rPr>
+        <w:t>se</w:t>
+      </w:r>
+      <w:r>
+        <w:rPr>
+          <w:lang w:val="en-US"/>
+        </w:rPr>
+        <w:t xml:space="preserve"> </w:t>
+      </w:r>
+      <w:r>
+        <w:rPr>
+          <w:lang w:val="en-US"/>
+        </w:rPr>
+        <w:t xml:space="preserve">pictures </w:t>
+      </w:r>
+      <w:r>
+        <w:rPr>
+          <w:lang w:val="en-US"/>
+        </w:rPr>
+        <w:t>can then be displayed one at a time, in a browser</w:t>
+      </w:r>
+      <w:r>
+        <w:rPr>
+          <w:lang w:val="en-US"/>
+        </w:rPr>
+        <w:t xml:space="preserve"> on your desktop or in a smartphone</w:t>
+      </w:r>
+      <w:r>
+        <w:rPr>
+          <w:lang w:val="en-US"/>
+        </w:rPr>
+        <w:t>, using a</w:t>
+      </w:r>
+      <w:r>
+        <w:rPr>
+          <w:lang w:val="en-US"/>
+        </w:rPr>
+        <w:t xml:space="preserve">n </w:t>
+      </w:r>
+      <w:r>
+        <w:rPr>
+          <w:lang w:val="en-US"/>
+        </w:rPr>
+        <w:t xml:space="preserve">html file </w:t>
+      </w:r>
+      <w:r>
+        <w:rPr>
+          <w:lang w:val="en-US"/>
+        </w:rPr>
+        <w:t>(ZipViewer</w:t>
+      </w:r>
+      <w:r>
+        <w:rPr>
+          <w:lang w:val="en-US"/>
+        </w:rPr>
+        <w:t>.html</w:t>
+      </w:r>
+      <w:r>
+        <w:rPr>
+          <w:lang w:val="en-US"/>
+        </w:rPr>
+        <w:t xml:space="preserve">) </w:t>
+      </w:r>
+      <w:r>
+        <w:rPr>
+          <w:lang w:val="en-US"/>
+        </w:rPr>
+        <w:t>delivered</w:t>
+      </w:r>
+      <w:r>
+        <w:rPr>
+          <w:lang w:val="en-US"/>
+        </w:rPr>
+        <w:t xml:space="preserve"> </w:t>
+      </w:r>
+      <w:r>
+        <w:rPr>
+          <w:lang w:val="en-US"/>
+        </w:rPr>
+        <w:t>with</w:t>
+      </w:r>
+      <w:r>
+        <w:rPr>
+          <w:lang w:val="en-US"/>
+        </w:rPr>
+        <w:t xml:space="preserve"> the application.</w:t>
+      </w:r>
+      <w:r>
+        <w:rPr>
+          <w:lang w:val="en-US"/>
+        </w:rPr>
+        <w:t xml:space="preserve"> </w:t>
+      </w:r>
+      <w:r>
+        <w:rPr>
+          <w:lang w:val="en-US"/>
+        </w:rPr>
+        <w:t>One click, and the call is displayed. Another click, and the resulting formation is displayed</w:t>
       </w:r>
       <w:r>
         <w:rPr>
@@ -277,27 +738,47 @@
         <w:rPr>
           <w:lang w:val="en-US"/>
         </w:rPr>
-        <w:t xml:space="preserve"> It is your responsibility to </w:t>
-      </w:r>
-      <w:proofErr w:type="gramStart"/>
-      <w:r>
-        <w:rPr>
-          <w:lang w:val="en-US"/>
-        </w:rPr>
-        <w:t>enter  the</w:t>
-      </w:r>
-      <w:proofErr w:type="gramEnd"/>
-      <w:r>
-        <w:rPr>
-          <w:lang w:val="en-US"/>
-        </w:rPr>
-        <w:t xml:space="preserve"> caller’s name which is shown in the </w:t>
-      </w:r>
-      <w:r>
-        <w:rPr>
-          <w:lang w:val="en-US"/>
-        </w:rPr>
-        <w:t>copyright notice printed on each page</w:t>
+        <w:t xml:space="preserve"> </w:t>
+      </w:r>
+      <w:r>
+        <w:rPr>
+          <w:lang w:val="en-US"/>
+        </w:rPr>
+        <w:br/>
+      </w:r>
+      <w:proofErr w:type="spellStart"/>
+      <w:r>
+        <w:rPr>
+          <w:lang w:val="en-US"/>
+        </w:rPr>
+        <w:t>ZipViewer</w:t>
+      </w:r>
+      <w:proofErr w:type="spellEnd"/>
+      <w:r>
+        <w:rPr>
+          <w:lang w:val="en-US"/>
+        </w:rPr>
+        <w:t xml:space="preserve"> currently has some </w:t>
+      </w:r>
+      <w:r>
+        <w:rPr>
+          <w:lang w:val="en-US"/>
+        </w:rPr>
+        <w:t xml:space="preserve">problems </w:t>
+      </w:r>
+      <w:proofErr w:type="spellStart"/>
+      <w:r>
+        <w:rPr>
+          <w:lang w:val="en-US"/>
+        </w:rPr>
+        <w:t>diplaying</w:t>
+      </w:r>
+      <w:proofErr w:type="spellEnd"/>
+      <w:r>
+        <w:rPr>
+          <w:lang w:val="en-US"/>
+        </w:rPr>
+        <w:t xml:space="preserve"> large dancer matrixes.</w:t>
       </w:r>
     </w:p>
     <w:p>
@@ -306,25 +787,6 @@
           <w:lang w:val="en-US"/>
         </w:rPr>
       </w:pPr>
-      <w:r>
-        <w:rPr>
-          <w:lang w:val="en-US"/>
-        </w:rPr>
-        <w:t>This file can be printed, or downloaded to a smartphone</w:t>
-      </w:r>
-      <w:r>
-        <w:rPr>
-          <w:lang w:val="en-US"/>
-        </w:rPr>
-        <w:t>.</w:t>
-      </w:r>
-    </w:p>
-    <w:p>
-      <w:pPr>
-        <w:rPr>
-          <w:lang w:val="en-US"/>
-        </w:rPr>
-      </w:pPr>
       <w:proofErr w:type="spellStart"/>
       <w:r>
         <w:rPr>
@@ -337,228 +799,7 @@
         <w:rPr>
           <w:lang w:val="en-US"/>
         </w:rPr>
-        <w:t xml:space="preserve"> </w:t>
-      </w:r>
-      <w:r>
-        <w:rPr>
-          <w:lang w:val="en-US"/>
-        </w:rPr>
-        <w:t>will also</w:t>
-      </w:r>
-      <w:r>
-        <w:rPr>
-          <w:lang w:val="en-US"/>
-        </w:rPr>
-        <w:t xml:space="preserve"> create a “zipped” (compressed) </w:t>
-      </w:r>
-      <w:r>
-        <w:rPr>
-          <w:lang w:val="en-US"/>
-        </w:rPr>
-        <w:t xml:space="preserve">file with </w:t>
-      </w:r>
-      <w:r>
-        <w:rPr>
-          <w:lang w:val="en-US"/>
-        </w:rPr>
-        <w:t xml:space="preserve">pictures of all formations and corresponding calls. </w:t>
-      </w:r>
-      <w:r>
-        <w:rPr>
-          <w:lang w:val="en-US"/>
-        </w:rPr>
-        <w:t>The</w:t>
-      </w:r>
-      <w:r>
-        <w:rPr>
-          <w:lang w:val="en-US"/>
-        </w:rPr>
-        <w:t>se</w:t>
-      </w:r>
-      <w:r>
-        <w:rPr>
-          <w:lang w:val="en-US"/>
-        </w:rPr>
-        <w:t xml:space="preserve"> </w:t>
-      </w:r>
-      <w:r>
-        <w:rPr>
-          <w:lang w:val="en-US"/>
-        </w:rPr>
-        <w:t xml:space="preserve">pictures </w:t>
-      </w:r>
-      <w:r>
-        <w:rPr>
-          <w:lang w:val="en-US"/>
-        </w:rPr>
-        <w:t>can then be displayed one at a time, in a browser</w:t>
-      </w:r>
-      <w:r>
-        <w:rPr>
-          <w:lang w:val="en-US"/>
-        </w:rPr>
-        <w:t xml:space="preserve"> on your desktop or in a smartphone</w:t>
-      </w:r>
-      <w:r>
-        <w:rPr>
-          <w:lang w:val="en-US"/>
-        </w:rPr>
-        <w:t>, using a</w:t>
-      </w:r>
-      <w:r>
-        <w:rPr>
-          <w:lang w:val="en-US"/>
-        </w:rPr>
-        <w:t xml:space="preserve">n </w:t>
-      </w:r>
-      <w:r>
-        <w:rPr>
-          <w:lang w:val="en-US"/>
-        </w:rPr>
-        <w:t xml:space="preserve">html file </w:t>
-      </w:r>
-      <w:r>
-        <w:rPr>
-          <w:lang w:val="en-US"/>
-        </w:rPr>
-        <w:t>(ZipViewer</w:t>
-      </w:r>
-      <w:r>
-        <w:rPr>
-          <w:lang w:val="en-US"/>
-        </w:rPr>
-        <w:t>.html</w:t>
-      </w:r>
-      <w:r>
-        <w:rPr>
-          <w:lang w:val="en-US"/>
-        </w:rPr>
-        <w:t xml:space="preserve">) </w:t>
-      </w:r>
-      <w:r>
-        <w:rPr>
-          <w:lang w:val="en-US"/>
-        </w:rPr>
-        <w:t>delivered</w:t>
-      </w:r>
-      <w:r>
-        <w:rPr>
-          <w:lang w:val="en-US"/>
-        </w:rPr>
-        <w:t xml:space="preserve"> </w:t>
-      </w:r>
-      <w:r>
-        <w:rPr>
-          <w:lang w:val="en-US"/>
-        </w:rPr>
-        <w:t>with</w:t>
-      </w:r>
-      <w:r>
-        <w:rPr>
-          <w:lang w:val="en-US"/>
-        </w:rPr>
-        <w:t xml:space="preserve"> the application.</w:t>
-      </w:r>
-      <w:r>
-        <w:rPr>
-          <w:lang w:val="en-US"/>
-        </w:rPr>
-        <w:t xml:space="preserve"> </w:t>
-      </w:r>
-      <w:r>
-        <w:rPr>
-          <w:lang w:val="en-US"/>
-        </w:rPr>
-        <w:t>One click, and the call is displayed. Another click, and the resulting formation is displayed</w:t>
-      </w:r>
-      <w:r>
-        <w:rPr>
-          <w:lang w:val="en-US"/>
-        </w:rPr>
-        <w:t>.</w:t>
-      </w:r>
-      <w:r>
-        <w:rPr>
-          <w:lang w:val="en-US"/>
-        </w:rPr>
-        <w:t xml:space="preserve"> </w:t>
-      </w:r>
-      <w:r>
-        <w:rPr>
-          <w:lang w:val="en-US"/>
-        </w:rPr>
-        <w:br/>
-      </w:r>
-      <w:proofErr w:type="spellStart"/>
-      <w:r>
-        <w:rPr>
-          <w:lang w:val="en-US"/>
-        </w:rPr>
-        <w:t>ZipViewer</w:t>
-      </w:r>
-      <w:proofErr w:type="spellEnd"/>
-      <w:r>
-        <w:rPr>
-          <w:lang w:val="en-US"/>
-        </w:rPr>
-        <w:t xml:space="preserve"> </w:t>
-      </w:r>
-      <w:r>
-        <w:rPr>
-          <w:lang w:val="en-US"/>
-        </w:rPr>
-        <w:t>currently</w:t>
-      </w:r>
-      <w:r>
-        <w:rPr>
-          <w:lang w:val="en-US"/>
-        </w:rPr>
-        <w:t xml:space="preserve"> </w:t>
-      </w:r>
-      <w:r>
-        <w:rPr>
-          <w:lang w:val="en-US"/>
-        </w:rPr>
-        <w:t>has some problems, especially concerning large dancer matrixes.</w:t>
-      </w:r>
-    </w:p>
-    <w:p>
-      <w:pPr>
-        <w:rPr>
-          <w:lang w:val="en-US"/>
-        </w:rPr>
-      </w:pPr>
-      <w:proofErr w:type="spellStart"/>
-      <w:r>
-        <w:rPr>
-          <w:lang w:val="en-US"/>
-        </w:rPr>
-        <w:t>SdGraphics</w:t>
-      </w:r>
-      <w:proofErr w:type="spellEnd"/>
-      <w:r>
-        <w:rPr>
-          <w:lang w:val="en-US"/>
-        </w:rPr>
-        <w:t xml:space="preserve"> </w:t>
-      </w:r>
-      <w:r>
-        <w:rPr>
-          <w:lang w:val="en-US"/>
-        </w:rPr>
-        <w:t xml:space="preserve">can </w:t>
-      </w:r>
-      <w:r>
-        <w:rPr>
-          <w:lang w:val="en-US"/>
-        </w:rPr>
-        <w:t>rotate all formations in a way that one selected dance</w:t>
-      </w:r>
-      <w:r>
-        <w:rPr>
-          <w:lang w:val="en-US"/>
-        </w:rPr>
-        <w:t>r is shown</w:t>
+        <w:t xml:space="preserve"> can rotate all formations in a way that one selected dancer is shown</w:t>
       </w:r>
       <w:r>
         <w:rPr>
@@ -570,76 +811,7 @@
         <w:rPr>
           <w:lang w:val="en-US"/>
         </w:rPr>
-        <w:t xml:space="preserve">nose </w:t>
-      </w:r>
-      <w:r>
-        <w:rPr>
-          <w:lang w:val="en-US"/>
-        </w:rPr>
-        <w:t>“</w:t>
-      </w:r>
-      <w:r>
-        <w:rPr>
-          <w:lang w:val="en-US"/>
-        </w:rPr>
-        <w:t>up</w:t>
-      </w:r>
-      <w:r>
-        <w:rPr>
-          <w:lang w:val="en-US"/>
-        </w:rPr>
-        <w:t>”</w:t>
-      </w:r>
-      <w:r>
-        <w:rPr>
-          <w:lang w:val="en-US"/>
-        </w:rPr>
-        <w:t xml:space="preserve">. This </w:t>
-      </w:r>
-      <w:r>
-        <w:rPr>
-          <w:lang w:val="en-US"/>
-        </w:rPr>
-        <w:t xml:space="preserve">option </w:t>
-      </w:r>
-      <w:r>
-        <w:rPr>
-          <w:lang w:val="en-US"/>
-        </w:rPr>
-        <w:t>makes it easier</w:t>
-      </w:r>
-      <w:r>
-        <w:rPr>
-          <w:lang w:val="en-US"/>
-        </w:rPr>
-        <w:t xml:space="preserve"> for single dancers</w:t>
-      </w:r>
-      <w:r>
-        <w:rPr>
-          <w:lang w:val="en-US"/>
-        </w:rPr>
-        <w:t xml:space="preserve"> to check that you are standing in the right position.</w:t>
-      </w:r>
-    </w:p>
-    <w:p>
-      <w:pPr>
-        <w:rPr>
-          <w:lang w:val="en-US"/>
-        </w:rPr>
-      </w:pPr>
-      <w:proofErr w:type="spellStart"/>
-      <w:r>
-        <w:rPr>
-          <w:lang w:val="en-US"/>
-        </w:rPr>
-        <w:t>SdGraphics</w:t>
-      </w:r>
-      <w:proofErr w:type="spellEnd"/>
-      <w:r>
-        <w:rPr>
-          <w:lang w:val="en-US"/>
-        </w:rPr>
-        <w:t xml:space="preserve"> will also create a PDF file with all calls and resulting formations.</w:t>
+        <w:t>nose “up”. This option makes it easier for single dancers to check that you are standing in the right position.</w:t>
       </w:r>
     </w:p>
     <w:p>

</xml_diff>